<commit_message>
modification de mon journal
</commit_message>
<xml_diff>
--- a/Journal/Applications WEB_Annilus Vladimir.docx
+++ b/Journal/Applications WEB_Annilus Vladimir.docx
@@ -8,6 +8,7 @@
         <w:rPr>
           <w:sz w:val="48"/>
           <w:szCs w:val="48"/>
+          <w:lang w:val="en-US"/>
         </w:rPr>
       </w:pPr>
       <w:r>
@@ -15,7 +16,7 @@
           <w:noProof/>
         </w:rPr>
         <w:drawing>
-          <wp:anchor distT="0" distB="0" distL="114300" distR="114300" simplePos="0" relativeHeight="251658240" behindDoc="0" locked="0" layoutInCell="1" allowOverlap="1" wp14:anchorId="34516EF7" wp14:editId="5672F332">
+          <wp:anchor distT="0" distB="0" distL="114300" distR="114300" simplePos="0" relativeHeight="251658240" behindDoc="0" locked="0" layoutInCell="1" allowOverlap="1" wp14:anchorId="34516EF7" wp14:editId="6AA16BC1">
             <wp:simplePos x="0" y="0"/>
             <wp:positionH relativeFrom="margin">
               <wp:posOffset>-762000</wp:posOffset>
@@ -78,6 +79,7 @@
         <w:rPr>
           <w:sz w:val="48"/>
           <w:szCs w:val="48"/>
+          <w:lang w:val="en-US"/>
         </w:rPr>
         <w:t>Applications WEB</w:t>
       </w:r>
@@ -88,6 +90,7 @@
         <w:rPr>
           <w:sz w:val="48"/>
           <w:szCs w:val="48"/>
+          <w:lang w:val="en-US"/>
         </w:rPr>
       </w:pPr>
       <w:r>
@@ -164,6 +167,7 @@
         <w:rPr>
           <w:sz w:val="48"/>
           <w:szCs w:val="48"/>
+          <w:lang w:val="en-US"/>
         </w:rPr>
       </w:pPr>
     </w:p>
@@ -173,6 +177,7 @@
         <w:rPr>
           <w:sz w:val="48"/>
           <w:szCs w:val="48"/>
+          <w:lang w:val="en-US"/>
         </w:rPr>
       </w:pPr>
     </w:p>
@@ -182,17 +187,24 @@
         <w:rPr>
           <w:sz w:val="48"/>
           <w:szCs w:val="48"/>
+          <w:lang w:val="en-US"/>
         </w:rPr>
       </w:pPr>
     </w:p>
     <w:p>
       <w:pPr>
         <w:jc w:val="center"/>
+        <w:rPr>
+          <w:lang w:val="en-US"/>
+        </w:rPr>
       </w:pPr>
     </w:p>
     <w:p>
       <w:pPr>
         <w:jc w:val="center"/>
+        <w:rPr>
+          <w:lang w:val="en-US"/>
+        </w:rPr>
       </w:pPr>
     </w:p>
     <w:p>
@@ -401,7 +413,7 @@
     </w:p>
     <w:p>
       <w:pPr>
-        <w:pStyle w:val="Subtitle"/>
+        <w:pStyle w:val="Heading3"/>
       </w:pPr>
       <w:r>
         <w:t xml:space="preserve">1. </w:t>
@@ -415,7 +427,7 @@
     </w:p>
     <w:p>
       <w:pPr>
-        <w:pStyle w:val="Subtitle"/>
+        <w:pStyle w:val="Heading3"/>
       </w:pPr>
       <w:r>
         <w:t>2. Pages des captures</w:t>
@@ -423,7 +435,7 @@
     </w:p>
     <w:p>
       <w:pPr>
-        <w:pStyle w:val="Subtitle"/>
+        <w:pStyle w:val="Heading3"/>
         <w:rPr>
           <w:lang w:val="en-US"/>
         </w:rPr>
@@ -458,6 +470,12 @@
           <w:lang w:val="fr-FR"/>
         </w:rPr>
         <w:lastRenderedPageBreak/>
+        <w:t xml:space="preserve">2. </w:t>
+      </w:r>
+      <w:r>
+        <w:rPr>
+          <w:lang w:val="fr-FR"/>
+        </w:rPr>
         <w:t>Captures d</w:t>
       </w:r>
       <w:r>
@@ -568,27 +586,56 @@
     </w:p>
     <w:p/>
     <w:p/>
-    <w:p/>
-    <w:p/>
-    <w:p/>
-    <w:p/>
-    <w:p>
-      <w:r>
-        <w:br w:type="page"/>
-      </w:r>
-    </w:p>
     <w:p>
       <w:pPr>
         <w:jc w:val="center"/>
-      </w:pPr>
-      <w:r>
+        <w:rPr>
+          <w:b/>
+          <w:bCs/>
+          <w:sz w:val="32"/>
+          <w:szCs w:val="32"/>
+          <w:u w:val="single"/>
+        </w:rPr>
+      </w:pPr>
+      <w:r>
+        <w:rPr>
+          <w:b/>
+          <w:bCs/>
+          <w:sz w:val="32"/>
+          <w:szCs w:val="32"/>
+          <w:u w:val="single"/>
+        </w:rPr>
         <w:lastRenderedPageBreak/>
+        <w:t xml:space="preserve">3. </w:t>
+      </w:r>
+      <w:r>
+        <w:rPr>
+          <w:b/>
+          <w:bCs/>
+          <w:sz w:val="32"/>
+          <w:szCs w:val="32"/>
+          <w:u w:val="single"/>
+        </w:rPr>
         <w:t xml:space="preserve">Les </w:t>
       </w:r>
       <w:r>
+        <w:rPr>
+          <w:b/>
+          <w:bCs/>
+          <w:sz w:val="32"/>
+          <w:szCs w:val="32"/>
+          <w:u w:val="single"/>
+        </w:rPr>
         <w:t>défis</w:t>
       </w:r>
       <w:r>
+        <w:rPr>
+          <w:b/>
+          <w:bCs/>
+          <w:sz w:val="32"/>
+          <w:szCs w:val="32"/>
+          <w:u w:val="single"/>
+        </w:rPr>
         <w:t xml:space="preserve"> et connaissances acquises</w:t>
       </w:r>
     </w:p>
@@ -600,10 +647,6 @@
     <w:p>
       <w:pPr>
         <w:pStyle w:val="ListParagraph"/>
-        <w:numPr>
-          <w:ilvl w:val="0"/>
-          <w:numId w:val="1"/>
-        </w:numPr>
       </w:pPr>
       <w:r>
         <w:t xml:space="preserve">Mon </w:t>
@@ -620,7 +663,13 @@
         <w:pStyle w:val="ListParagraph"/>
       </w:pPr>
       <w:r>
-        <w:t xml:space="preserve">En vrai, c’est </w:t>
+        <w:t xml:space="preserve">En </w:t>
+      </w:r>
+      <w:r>
+        <w:t>effet</w:t>
+      </w:r>
+      <w:r>
+        <w:t xml:space="preserve">, c’est </w:t>
       </w:r>
       <w:r>
         <w:t>la deuxième fois</w:t>
@@ -1357,7 +1406,6 @@
     <w:next w:val="Normal"/>
     <w:link w:val="Heading3Char"/>
     <w:uiPriority w:val="9"/>
-    <w:semiHidden/>
     <w:unhideWhenUsed/>
     <w:qFormat/>
     <w:rsid w:val="00B77F95"/>
@@ -1597,7 +1645,6 @@
     <w:basedOn w:val="DefaultParagraphFont"/>
     <w:link w:val="Heading3"/>
     <w:uiPriority w:val="9"/>
-    <w:semiHidden/>
     <w:rsid w:val="00B77F95"/>
     <w:rPr>
       <w:rFonts w:eastAsiaTheme="majorEastAsia" w:cstheme="majorBidi"/>
@@ -1934,6 +1981,39 @@
       <w:spacing w:after="100"/>
       <w:ind w:left="220"/>
     </w:pPr>
+  </w:style>
+  <w:style w:type="paragraph" w:styleId="TOC1">
+    <w:name w:val="toc 1"/>
+    <w:basedOn w:val="Normal"/>
+    <w:next w:val="Normal"/>
+    <w:autoRedefine/>
+    <w:uiPriority w:val="39"/>
+    <w:unhideWhenUsed/>
+    <w:rsid w:val="00743F38"/>
+    <w:pPr>
+      <w:spacing w:after="100" w:line="259" w:lineRule="auto"/>
+    </w:pPr>
+    <w:rPr>
+      <w:rFonts w:eastAsiaTheme="minorEastAsia" w:cs="Times New Roman"/>
+      <w:lang w:val="en-US"/>
+    </w:rPr>
+  </w:style>
+  <w:style w:type="paragraph" w:styleId="TOC3">
+    <w:name w:val="toc 3"/>
+    <w:basedOn w:val="Normal"/>
+    <w:next w:val="Normal"/>
+    <w:autoRedefine/>
+    <w:uiPriority w:val="39"/>
+    <w:unhideWhenUsed/>
+    <w:rsid w:val="00743F38"/>
+    <w:pPr>
+      <w:spacing w:after="100" w:line="259" w:lineRule="auto"/>
+      <w:ind w:left="440"/>
+    </w:pPr>
+    <w:rPr>
+      <w:rFonts w:eastAsiaTheme="minorEastAsia" w:cs="Times New Roman"/>
+      <w:lang w:val="en-US"/>
+    </w:rPr>
   </w:style>
 </w:styles>
 </file>

</xml_diff>